<commit_message>
Updated entities in lab1
</commit_message>
<xml_diff>
--- a/P33201/s311287/lab1/Лабораторная работа 1.docx
+++ b/P33201/s311287/lab1/Лабораторная работа 1.docx
@@ -632,7 +632,7 @@
         </w:numPr>
       </w:pPr>
       <w:r>
-        <w:t>Профиль пользователя</w:t>
+        <w:t>Инвентарь</w:t>
       </w:r>
     </w:p>
     <w:p>
@@ -644,7 +644,7 @@
         </w:numPr>
       </w:pPr>
       <w:r>
-        <w:t>Инвентарь</w:t>
+        <w:t>Предмет</w:t>
       </w:r>
     </w:p>
     <w:p>
@@ -656,7 +656,7 @@
         </w:numPr>
       </w:pPr>
       <w:r>
-        <w:t>Предмет</w:t>
+        <w:t>Игра</w:t>
       </w:r>
     </w:p>
     <w:p>
@@ -668,7 +668,16 @@
         </w:numPr>
       </w:pPr>
       <w:r>
-        <w:t>Игра</w:t>
+        <w:rPr>
+          <w:lang w:val="en-US"/>
+        </w:rPr>
+        <w:t>DLC (</w:t>
+      </w:r>
+      <w:r>
+        <w:t>д</w:t>
+      </w:r>
+      <w:r>
+        <w:t>ополнение к игре)</w:t>
       </w:r>
     </w:p>
     <w:p>
@@ -680,13 +689,7 @@
         </w:numPr>
       </w:pPr>
       <w:r>
-        <w:rPr>
-          <w:lang w:val="en-US"/>
-        </w:rPr>
-        <w:t>DLC (</w:t>
-      </w:r>
-      <w:r>
-        <w:t>Дополнение к игре)</w:t>
+        <w:t>Разработчик</w:t>
       </w:r>
     </w:p>
     <w:p>
@@ -698,7 +701,13 @@
         </w:numPr>
       </w:pPr>
       <w:r>
-        <w:t>Разработчик</w:t>
+        <w:t>Статья</w:t>
+      </w:r>
+      <w:r>
+        <w:t xml:space="preserve"> от разработчика</w:t>
+      </w:r>
+      <w:r>
+        <w:t xml:space="preserve"> (например, патчноут)</w:t>
       </w:r>
     </w:p>
     <w:p>
@@ -1280,7 +1289,6 @@
   <w:style w:type="character" w:default="1" w:styleId="a0">
     <w:name w:val="Default Paragraph Font"/>
     <w:uiPriority w:val="1"/>
-    <w:semiHidden/>
     <w:unhideWhenUsed/>
   </w:style>
   <w:style w:type="table" w:default="1" w:styleId="a1">

</xml_diff>